<commit_message>
added the listing to the theory section
</commit_message>
<xml_diff>
--- a/Sections/Related Work.docx
+++ b/Sections/Related Work.docx
@@ -435,6 +435,8 @@
           <w:lang w:val="en-US"/>
         </w:rPr>
       </w:pPr>
+      <w:bookmarkStart w:id="0" w:name="_GoBack"/>
+      <w:bookmarkEnd w:id="0"/>
       <w:r>
         <w:rPr>
           <w:lang w:val="en-US"/>
@@ -1045,20 +1047,30 @@
           <w:lang w:val="en-US"/>
         </w:rPr>
       </w:pPr>
-      <w:bookmarkStart w:id="0" w:name="_GoBack"/>
-      <w:bookmarkEnd w:id="0"/>
-    </w:p>
-    <w:p>
-      <w:pPr>
-        <w:rPr>
-          <w:lang w:val="en-US"/>
-        </w:rPr>
-      </w:pPr>
-      <w:r>
-        <w:rPr>
-          <w:lang w:val="en-US"/>
-        </w:rPr>
-        <w:t>(Write about your game design)</w:t>
+    </w:p>
+    <w:p>
+      <w:pPr>
+        <w:rPr>
+          <w:lang w:val="en-US"/>
+        </w:rPr>
+      </w:pPr>
+      <w:r>
+        <w:rPr>
+          <w:lang w:val="en-US"/>
+        </w:rPr>
+        <w:t>(Write about your game design</w:t>
+      </w:r>
+      <w:r>
+        <w:rPr>
+          <w:lang w:val="en-US"/>
+        </w:rPr>
+        <w:t xml:space="preserve"> </w:t>
+      </w:r>
+      <w:r>
+        <w:rPr>
+          <w:lang w:val="en-US"/>
+        </w:rPr>
+        <w:t>)</w:t>
       </w:r>
     </w:p>
     <w:sectPr>

</xml_diff>

<commit_message>
added first page to development
</commit_message>
<xml_diff>
--- a/Sections/Related Work.docx
+++ b/Sections/Related Work.docx
@@ -435,8 +435,6 @@
           <w:lang w:val="en-US"/>
         </w:rPr>
       </w:pPr>
-      <w:bookmarkStart w:id="0" w:name="_GoBack"/>
-      <w:bookmarkEnd w:id="0"/>
       <w:r>
         <w:rPr>
           <w:lang w:val="en-US"/>
@@ -1047,6 +1045,778 @@
           <w:lang w:val="en-US"/>
         </w:rPr>
       </w:pPr>
+      <w:r>
+        <w:rPr>
+          <w:lang w:val="en-US"/>
+        </w:rPr>
+        <w:t>Other Serious Games not found on Google Playstore</w:t>
+      </w:r>
+    </w:p>
+    <w:p>
+      <w:pPr>
+        <w:rPr>
+          <w:lang w:val="en-US"/>
+        </w:rPr>
+      </w:pPr>
+    </w:p>
+    <w:p>
+      <w:pPr>
+        <w:pStyle w:val="ListParagraph"/>
+        <w:numPr>
+          <w:ilvl w:val="0"/>
+          <w:numId w:val="5"/>
+        </w:numPr>
+        <w:rPr>
+          <w:lang w:val="en-US"/>
+        </w:rPr>
+      </w:pPr>
+      <w:r>
+        <w:rPr>
+          <w:lang w:val="en-US"/>
+        </w:rPr>
+        <w:t>A company that provides a good deal of serious games tailored to costumer requirements is “Designing Digitally”(Insert link</w:t>
+      </w:r>
+      <w:r>
+        <w:rPr>
+          <w:lang w:val="en-US"/>
+        </w:rPr>
+        <w:t xml:space="preserve"> as reference</w:t>
+      </w:r>
+      <w:r>
+        <w:rPr>
+          <w:lang w:val="en-US"/>
+        </w:rPr>
+        <w:t>)</w:t>
+      </w:r>
+      <w:r>
+        <w:rPr>
+          <w:lang w:val="en-US"/>
+        </w:rPr>
+        <w:t xml:space="preserve">. </w:t>
+      </w:r>
+    </w:p>
+    <w:p>
+      <w:pPr>
+        <w:pStyle w:val="ListParagraph"/>
+        <w:numPr>
+          <w:ilvl w:val="1"/>
+          <w:numId w:val="5"/>
+        </w:numPr>
+        <w:rPr>
+          <w:lang w:val="en-US"/>
+        </w:rPr>
+      </w:pPr>
+      <w:r>
+        <w:rPr>
+          <w:lang w:val="en-US"/>
+        </w:rPr>
+        <w:t>“</w:t>
+      </w:r>
+      <w:r>
+        <w:rPr>
+          <w:lang w:val="en-US"/>
+        </w:rPr>
+        <w:t>AUGMENTED REALITY RESOURCE MANAGEMENT</w:t>
+      </w:r>
+      <w:r>
+        <w:rPr>
+          <w:lang w:val="en-US"/>
+        </w:rPr>
+        <w:t xml:space="preserve">” is the name of a game they created for a large construction enterprise, that wanted to address an ever occurring phenomenon inside their walls, where the managers were struggling with </w:t>
+      </w:r>
+      <w:r>
+        <w:rPr>
+          <w:lang w:val="en-US"/>
+        </w:rPr>
+        <w:t>resource allocation in the majority of the from their undertaken projects.</w:t>
+      </w:r>
+      <w:r>
+        <w:rPr>
+          <w:lang w:val="en-US"/>
+        </w:rPr>
+        <w:t xml:space="preserve"> </w:t>
+      </w:r>
+    </w:p>
+    <w:p>
+      <w:pPr>
+        <w:pStyle w:val="ListParagraph"/>
+        <w:numPr>
+          <w:ilvl w:val="2"/>
+          <w:numId w:val="5"/>
+        </w:numPr>
+        <w:rPr>
+          <w:lang w:val="en-US"/>
+        </w:rPr>
+      </w:pPr>
+      <w:r>
+        <w:rPr>
+          <w:lang w:val="en-US"/>
+        </w:rPr>
+        <w:t>Because the managers did not have access to computers during their quarterly training seminar, i</w:t>
+      </w:r>
+      <w:r>
+        <w:rPr>
+          <w:lang w:val="en-US"/>
+        </w:rPr>
+        <w:t>t was decided to create a mobile app,</w:t>
+      </w:r>
+      <w:r>
+        <w:rPr>
+          <w:lang w:val="en-US"/>
+        </w:rPr>
+        <w:t xml:space="preserve"> whose experience would be (</w:t>
+      </w:r>
+      <w:proofErr w:type="spellStart"/>
+      <w:r>
+        <w:rPr>
+          <w:lang w:val="en-US"/>
+        </w:rPr>
+        <w:t>syn</w:t>
+      </w:r>
+      <w:proofErr w:type="spellEnd"/>
+      <w:r>
+        <w:rPr>
+          <w:lang w:val="en-US"/>
+        </w:rPr>
+        <w:t xml:space="preserve">: augmented) by introducing augmented reality elements. </w:t>
+      </w:r>
+    </w:p>
+    <w:p>
+      <w:pPr>
+        <w:pStyle w:val="ListParagraph"/>
+        <w:numPr>
+          <w:ilvl w:val="2"/>
+          <w:numId w:val="5"/>
+        </w:numPr>
+        <w:rPr>
+          <w:lang w:val="en-US"/>
+        </w:rPr>
+      </w:pPr>
+      <w:r>
+        <w:rPr>
+          <w:lang w:val="en-US"/>
+        </w:rPr>
+        <w:t xml:space="preserve">On this serious game implementation the managers would virtually practice their on-field </w:t>
+      </w:r>
+      <w:r>
+        <w:rPr>
+          <w:lang w:val="en-US"/>
+        </w:rPr>
+        <w:t>doings, i.e. task distribution to the (</w:t>
+      </w:r>
+      <w:proofErr w:type="spellStart"/>
+      <w:r>
+        <w:rPr>
+          <w:lang w:val="en-US"/>
+        </w:rPr>
+        <w:t>syn</w:t>
+      </w:r>
+      <w:proofErr w:type="spellEnd"/>
+      <w:r>
+        <w:rPr>
+          <w:lang w:val="en-US"/>
+        </w:rPr>
+        <w:t xml:space="preserve"> virtual) employees, material and equipment divided amongst all the actors participating in all parallel ongoing projects, all under time restriction and hence pressure. </w:t>
+      </w:r>
+    </w:p>
+    <w:p>
+      <w:pPr>
+        <w:pStyle w:val="ListParagraph"/>
+        <w:numPr>
+          <w:ilvl w:val="2"/>
+          <w:numId w:val="5"/>
+        </w:numPr>
+        <w:rPr>
+          <w:lang w:val="en-US"/>
+        </w:rPr>
+      </w:pPr>
+      <w:r>
+        <w:rPr>
+          <w:lang w:val="en-US"/>
+        </w:rPr>
+        <w:t xml:space="preserve">All that was needed to participate in the game </w:t>
+      </w:r>
+      <w:r>
+        <w:rPr>
+          <w:lang w:val="en-US"/>
+        </w:rPr>
+        <w:t xml:space="preserve">was a smartphone and some printed playing cards. When the phone camera was directed to a card, it was transformed into a movable 3D object, and by moving it with a finger, this card/resource was moved to another position and simultaneously allocated. The better the allocation, the more points did the user get. </w:t>
+      </w:r>
+    </w:p>
+    <w:p>
+      <w:pPr>
+        <w:pStyle w:val="ListParagraph"/>
+        <w:numPr>
+          <w:ilvl w:val="2"/>
+          <w:numId w:val="5"/>
+        </w:numPr>
+        <w:rPr>
+          <w:lang w:val="en-US"/>
+        </w:rPr>
+      </w:pPr>
+      <w:r>
+        <w:rPr>
+          <w:lang w:val="en-US"/>
+        </w:rPr>
+        <w:lastRenderedPageBreak/>
+        <w:t xml:space="preserve">The feedback for this game-based learning experience was very positive and the implementation praised by the costumer. The users/managers reported an increase in competence and recalling the information learned. The construction company intends to </w:t>
+      </w:r>
+      <w:r>
+        <w:rPr>
+          <w:lang w:val="en-US"/>
+        </w:rPr>
+        <w:t>continue with the app during the next quarter seminar and hopes the experience would map itself in the real world projects undertaken by the managers.</w:t>
+      </w:r>
+    </w:p>
+    <w:p>
+      <w:pPr>
+        <w:pStyle w:val="ListParagraph"/>
+        <w:numPr>
+          <w:ilvl w:val="1"/>
+          <w:numId w:val="5"/>
+        </w:numPr>
+        <w:rPr>
+          <w:lang w:val="en-US"/>
+        </w:rPr>
+      </w:pPr>
+      <w:r>
+        <w:rPr>
+          <w:lang w:val="en-US"/>
+        </w:rPr>
+        <w:t>“</w:t>
+      </w:r>
+      <w:r>
+        <w:rPr>
+          <w:lang w:val="en-US"/>
+        </w:rPr>
+        <w:t>SIMULATED ETHICS</w:t>
+      </w:r>
+      <w:r>
+        <w:rPr>
+          <w:lang w:val="en-US"/>
+        </w:rPr>
+        <w:t xml:space="preserve">” is another app created by Designing Digitally Inc </w:t>
+      </w:r>
+      <w:r>
+        <w:rPr>
+          <w:lang w:val="en-US"/>
+        </w:rPr>
+        <w:t>to address a delicate issue that the HR department in every company faces</w:t>
+      </w:r>
+      <w:r>
+        <w:rPr>
+          <w:lang w:val="en-US"/>
+        </w:rPr>
+        <w:t xml:space="preserve">: Workplace ethics. </w:t>
+      </w:r>
+    </w:p>
+    <w:p>
+      <w:pPr>
+        <w:pStyle w:val="ListParagraph"/>
+        <w:numPr>
+          <w:ilvl w:val="2"/>
+          <w:numId w:val="5"/>
+        </w:numPr>
+        <w:rPr>
+          <w:lang w:val="en-US"/>
+        </w:rPr>
+      </w:pPr>
+      <w:r>
+        <w:rPr>
+          <w:lang w:val="en-US"/>
+        </w:rPr>
+        <w:t xml:space="preserve">Due to budget constraints, it was not possible to organize seminars where subjects like harassment, misconduct etc. and </w:t>
+      </w:r>
+      <w:r>
+        <w:rPr>
+          <w:lang w:val="en-US"/>
+        </w:rPr>
+        <w:t xml:space="preserve">the </w:t>
+      </w:r>
+      <w:r>
+        <w:rPr>
+          <w:lang w:val="en-US"/>
+        </w:rPr>
+        <w:t xml:space="preserve">respective </w:t>
+      </w:r>
+      <w:r>
+        <w:rPr>
+          <w:lang w:val="en-US"/>
+        </w:rPr>
+        <w:t xml:space="preserve">reaction </w:t>
+      </w:r>
+      <w:r>
+        <w:rPr>
+          <w:lang w:val="en-US"/>
+        </w:rPr>
+        <w:t xml:space="preserve">paradigms would be discussed. That’s where an </w:t>
+      </w:r>
+      <w:r>
+        <w:rPr>
+          <w:lang w:val="en-US"/>
+        </w:rPr>
+        <w:t>serious game</w:t>
+      </w:r>
+      <w:r>
+        <w:rPr>
+          <w:lang w:val="en-US"/>
+        </w:rPr>
+        <w:t xml:space="preserve"> comes to play</w:t>
+      </w:r>
+    </w:p>
+    <w:p>
+      <w:pPr>
+        <w:pStyle w:val="ListParagraph"/>
+        <w:numPr>
+          <w:ilvl w:val="2"/>
+          <w:numId w:val="5"/>
+        </w:numPr>
+        <w:rPr>
+          <w:lang w:val="en-US"/>
+        </w:rPr>
+      </w:pPr>
+      <w:r>
+        <w:rPr>
+          <w:lang w:val="en-US"/>
+        </w:rPr>
+        <w:t>The issue would be attacked by creating a web-based App</w:t>
+      </w:r>
+      <w:r>
+        <w:rPr>
+          <w:lang w:val="en-US"/>
+        </w:rPr>
+        <w:t xml:space="preserve">, so that it could be accessible to each company member. In it two reoccurring roles, namely “attacker” and “victim”, are presented in different scenarios of everyday work. </w:t>
+      </w:r>
+      <w:r>
+        <w:rPr>
+          <w:lang w:val="en-US"/>
+        </w:rPr>
+        <w:t>For each (</w:t>
+      </w:r>
+      <w:proofErr w:type="spellStart"/>
+      <w:r>
+        <w:rPr>
+          <w:lang w:val="en-US"/>
+        </w:rPr>
+        <w:t>syn</w:t>
+      </w:r>
+      <w:proofErr w:type="spellEnd"/>
+      <w:r>
+        <w:rPr>
+          <w:lang w:val="en-US"/>
+        </w:rPr>
+        <w:t xml:space="preserve"> scenario) a few alternatives are presented, how an actor should react to the situation, and based on the answer provided by the user, the (</w:t>
+      </w:r>
+      <w:proofErr w:type="spellStart"/>
+      <w:r>
+        <w:rPr>
+          <w:lang w:val="en-US"/>
+        </w:rPr>
+        <w:t>syn</w:t>
+      </w:r>
+      <w:proofErr w:type="spellEnd"/>
+      <w:r>
+        <w:rPr>
+          <w:lang w:val="en-US"/>
+        </w:rPr>
+        <w:t xml:space="preserve"> outcome) changes. </w:t>
+      </w:r>
+    </w:p>
+    <w:p>
+      <w:pPr>
+        <w:pStyle w:val="ListParagraph"/>
+        <w:numPr>
+          <w:ilvl w:val="2"/>
+          <w:numId w:val="5"/>
+        </w:numPr>
+        <w:rPr>
+          <w:lang w:val="en-US"/>
+        </w:rPr>
+      </w:pPr>
+      <w:r>
+        <w:rPr>
+          <w:lang w:val="en-US"/>
+        </w:rPr>
+        <w:t xml:space="preserve">The product was implemented into the company and used to school more than 20.000 employees </w:t>
+      </w:r>
+      <w:r>
+        <w:rPr>
+          <w:lang w:val="en-US"/>
+        </w:rPr>
+        <w:t xml:space="preserve">about </w:t>
+      </w:r>
+      <w:r>
+        <w:rPr>
+          <w:lang w:val="en-US"/>
+        </w:rPr>
+        <w:t>those</w:t>
+      </w:r>
+      <w:r>
+        <w:rPr>
+          <w:lang w:val="en-US"/>
+        </w:rPr>
+        <w:t xml:space="preserve"> delicate matters</w:t>
+      </w:r>
+      <w:r>
+        <w:rPr>
+          <w:lang w:val="en-US"/>
+        </w:rPr>
+        <w:t xml:space="preserve"> and how they should conduct themselves in their workplace.</w:t>
+      </w:r>
+    </w:p>
+    <w:p>
+      <w:pPr>
+        <w:pStyle w:val="ListParagraph"/>
+        <w:numPr>
+          <w:ilvl w:val="0"/>
+          <w:numId w:val="5"/>
+        </w:numPr>
+        <w:rPr>
+          <w:lang w:val="en-US"/>
+        </w:rPr>
+      </w:pPr>
+      <w:r>
+        <w:rPr>
+          <w:lang w:val="en-US"/>
+        </w:rPr>
+        <w:t xml:space="preserve">Another software company which engages in creation of serious games is “Serious Games Store”(Link as reference). The offer a plethora of subject based trainings programs like: Conflict Management, Time Management, Remote Management, Entrepreneurship, Communication, Delegation etc. </w:t>
+      </w:r>
+      <w:r>
+        <w:rPr>
+          <w:lang w:val="en-US"/>
+        </w:rPr>
+        <w:t xml:space="preserve">The paradigm is to divide the teachings on each subject in three short and thus digestible 3D animated motion pictures so that the learning is not boring at all. </w:t>
+      </w:r>
+      <w:r>
+        <w:rPr>
+          <w:lang w:val="en-US"/>
+        </w:rPr>
+        <w:t xml:space="preserve">Some </w:t>
+      </w:r>
+      <w:r>
+        <w:rPr>
+          <w:lang w:val="en-US"/>
+        </w:rPr>
+        <w:t xml:space="preserve">of these programs </w:t>
+      </w:r>
+      <w:r>
+        <w:rPr>
+          <w:lang w:val="en-US"/>
+        </w:rPr>
+        <w:t>are</w:t>
+      </w:r>
+      <w:r>
+        <w:rPr>
+          <w:lang w:val="en-US"/>
+        </w:rPr>
+        <w:t>:</w:t>
+      </w:r>
+    </w:p>
+    <w:p>
+      <w:pPr>
+        <w:pStyle w:val="ListParagraph"/>
+        <w:numPr>
+          <w:ilvl w:val="1"/>
+          <w:numId w:val="5"/>
+        </w:numPr>
+        <w:rPr>
+          <w:lang w:val="en-US"/>
+        </w:rPr>
+      </w:pPr>
+      <w:r>
+        <w:rPr>
+          <w:lang w:val="en-US"/>
+        </w:rPr>
+        <w:t>Conflict Management: WRITE ABOUT CONFLICT MANAGEMENT(SCREENSHOT/PDF)</w:t>
+      </w:r>
+    </w:p>
+    <w:p>
+      <w:pPr>
+        <w:pStyle w:val="ListParagraph"/>
+        <w:numPr>
+          <w:ilvl w:val="1"/>
+          <w:numId w:val="5"/>
+        </w:numPr>
+        <w:rPr>
+          <w:lang w:val="en-US"/>
+        </w:rPr>
+      </w:pPr>
+      <w:r>
+        <w:rPr>
+          <w:lang w:val="en-US"/>
+        </w:rPr>
+        <w:t>Time Management</w:t>
+      </w:r>
+      <w:r>
+        <w:rPr>
+          <w:lang w:val="en-US"/>
+        </w:rPr>
+        <w:t>:</w:t>
+      </w:r>
+    </w:p>
+    <w:p>
+      <w:pPr>
+        <w:pStyle w:val="ListParagraph"/>
+        <w:numPr>
+          <w:ilvl w:val="2"/>
+          <w:numId w:val="5"/>
+        </w:numPr>
+        <w:rPr>
+          <w:lang w:val="en-US"/>
+        </w:rPr>
+      </w:pPr>
+      <w:r>
+        <w:rPr>
+          <w:lang w:val="en-US"/>
+        </w:rPr>
+        <w:t xml:space="preserve">This training program is divided in three sections/situations: </w:t>
+      </w:r>
+      <w:r>
+        <w:rPr>
+          <w:lang w:val="en-US"/>
+        </w:rPr>
+        <w:t xml:space="preserve">Organizing time, manage time and delegate a task. For each one of this situations an animated moving picture shows how a manager should </w:t>
+      </w:r>
+      <w:r>
+        <w:rPr>
+          <w:lang w:val="en-US"/>
+        </w:rPr>
+        <w:t>behave when presented with a situation.</w:t>
+      </w:r>
+    </w:p>
+    <w:p>
+      <w:pPr>
+        <w:pStyle w:val="ListParagraph"/>
+        <w:numPr>
+          <w:ilvl w:val="0"/>
+          <w:numId w:val="5"/>
+        </w:numPr>
+        <w:rPr>
+          <w:lang w:val="en-US"/>
+        </w:rPr>
+      </w:pPr>
+      <w:r>
+        <w:rPr>
+          <w:lang w:val="en-US"/>
+        </w:rPr>
+        <w:t xml:space="preserve">CIO Planspiel is a software implementation from the Chair for Information Business Systems at the Technical University of Munich. It is intended as a learning platform for a practical course offered to enrolled </w:t>
+      </w:r>
+      <w:r>
+        <w:rPr>
+          <w:lang w:val="en-US"/>
+        </w:rPr>
+        <w:t>informatics</w:t>
+      </w:r>
+      <w:r>
+        <w:rPr>
+          <w:lang w:val="en-US"/>
+        </w:rPr>
+        <w:t xml:space="preserve"> Master of Science students</w:t>
+      </w:r>
+      <w:r>
+        <w:rPr>
+          <w:lang w:val="en-US"/>
+        </w:rPr>
+        <w:t xml:space="preserve">. </w:t>
+      </w:r>
+    </w:p>
+    <w:p>
+      <w:pPr>
+        <w:pStyle w:val="ListParagraph"/>
+        <w:numPr>
+          <w:ilvl w:val="1"/>
+          <w:numId w:val="5"/>
+        </w:numPr>
+        <w:rPr>
+          <w:lang w:val="en-US"/>
+        </w:rPr>
+      </w:pPr>
+      <w:r>
+        <w:rPr>
+          <w:lang w:val="en-US"/>
+        </w:rPr>
+        <w:t xml:space="preserve">In it the user/student takes the roles of: </w:t>
+      </w:r>
+      <w:r>
+        <w:rPr>
+          <w:lang w:val="en-US"/>
+        </w:rPr>
+        <w:t xml:space="preserve"> </w:t>
+      </w:r>
+      <w:r>
+        <w:rPr>
+          <w:lang w:val="en-US"/>
+        </w:rPr>
+        <w:t>Chief Information Officer (CIO), Chief Financial Officer (CFO), Chief Marketing Officer (CMO) or Chief Operations Officer (COO)</w:t>
+      </w:r>
+      <w:r>
+        <w:rPr>
+          <w:lang w:val="en-US"/>
+        </w:rPr>
+        <w:t xml:space="preserve"> in a fictional company called “TechniCar Autobank”. </w:t>
+      </w:r>
+      <w:r>
+        <w:rPr>
+          <w:lang w:val="en-US"/>
+        </w:rPr>
+        <w:t>The company is specialized in car financing and saving account</w:t>
+      </w:r>
+      <w:r>
+        <w:rPr>
+          <w:lang w:val="en-US"/>
+        </w:rPr>
+        <w:t xml:space="preserve">. Like accustomed in manager training games the user is provided with diverse company resources and faces diverse situations, where he/she has to allocate the resources through his best </w:t>
+      </w:r>
+      <w:r>
+        <w:rPr>
+          <w:lang w:val="en-US"/>
+        </w:rPr>
+        <w:lastRenderedPageBreak/>
+        <w:t>judgement. The situations are interconnected so each decision taken should be calculated correctly as it will ignite a chain reaction.</w:t>
+      </w:r>
+      <w:r>
+        <w:rPr>
+          <w:lang w:val="en-US"/>
+        </w:rPr>
+        <w:t xml:space="preserve"> The implementation is web based but with no animation features or any other property </w:t>
+      </w:r>
+      <w:r>
+        <w:rPr>
+          <w:lang w:val="en-US"/>
+        </w:rPr>
+        <w:t>seen on the previous two examples. The user is presented with a table, where he/she has to insert a value on an input field and in that way the resource allocation for that particular case is (synonym for done).</w:t>
+      </w:r>
+    </w:p>
+    <w:p>
+      <w:pPr>
+        <w:pStyle w:val="ListParagraph"/>
+        <w:numPr>
+          <w:ilvl w:val="1"/>
+          <w:numId w:val="5"/>
+        </w:numPr>
+        <w:rPr>
+          <w:lang w:val="en-US"/>
+        </w:rPr>
+      </w:pPr>
+      <w:r>
+        <w:rPr>
+          <w:noProof/>
+          <w:lang w:val="en-US"/>
+        </w:rPr>
+        <w:drawing>
+          <wp:inline distT="0" distB="0" distL="0" distR="0" wp14:anchorId="79200962" wp14:editId="07457D11">
+            <wp:extent cx="5270500" cy="3403600"/>
+            <wp:effectExtent l="0" t="0" r="0" b="0"/>
+            <wp:docPr id="1" name="Picture 1"/>
+            <wp:cNvGraphicFramePr>
+              <a:graphicFrameLocks xmlns:a="http://schemas.openxmlformats.org/drawingml/2006/main" noChangeAspect="1"/>
+            </wp:cNvGraphicFramePr>
+            <a:graphic xmlns:a="http://schemas.openxmlformats.org/drawingml/2006/main">
+              <a:graphicData uri="http://schemas.openxmlformats.org/drawingml/2006/picture">
+                <pic:pic xmlns:pic="http://schemas.openxmlformats.org/drawingml/2006/picture">
+                  <pic:nvPicPr>
+                    <pic:cNvPr id="1" name="Screen Shot 2019-03-29 at 12.36.58 PM.png"/>
+                    <pic:cNvPicPr/>
+                  </pic:nvPicPr>
+                  <pic:blipFill>
+                    <a:blip r:embed="rId10">
+                      <a:extLst>
+                        <a:ext uri="{28A0092B-C50C-407E-A947-70E740481C1C}">
+                          <a14:useLocalDpi xmlns:a14="http://schemas.microsoft.com/office/drawing/2010/main" val="0"/>
+                        </a:ext>
+                      </a:extLst>
+                    </a:blip>
+                    <a:stretch>
+                      <a:fillRect/>
+                    </a:stretch>
+                  </pic:blipFill>
+                  <pic:spPr>
+                    <a:xfrm>
+                      <a:off x="0" y="0"/>
+                      <a:ext cx="5270500" cy="3403600"/>
+                    </a:xfrm>
+                    <a:prstGeom prst="rect">
+                      <a:avLst/>
+                    </a:prstGeom>
+                  </pic:spPr>
+                </pic:pic>
+              </a:graphicData>
+            </a:graphic>
+          </wp:inline>
+        </w:drawing>
+      </w:r>
+    </w:p>
+    <w:p>
+      <w:pPr>
+        <w:ind w:left="1440"/>
+        <w:rPr>
+          <w:sz w:val="20"/>
+          <w:lang w:val="en-US"/>
+        </w:rPr>
+      </w:pPr>
+      <w:r>
+        <w:rPr>
+          <w:sz w:val="20"/>
+          <w:lang w:val="en-US"/>
+        </w:rPr>
+        <w:t>In the picture above…</w:t>
+      </w:r>
+      <w:bookmarkStart w:id="0" w:name="_GoBack"/>
+      <w:bookmarkEnd w:id="0"/>
+    </w:p>
+    <w:p>
+      <w:pPr>
+        <w:rPr>
+          <w:lang w:val="en-US"/>
+        </w:rPr>
+      </w:pPr>
+    </w:p>
+    <w:p>
+      <w:pPr>
+        <w:rPr>
+          <w:lang w:val="en-US"/>
+        </w:rPr>
+      </w:pPr>
+    </w:p>
+    <w:p>
+      <w:pPr>
+        <w:rPr>
+          <w:lang w:val="en-US"/>
+        </w:rPr>
+      </w:pPr>
+    </w:p>
+    <w:p>
+      <w:pPr>
+        <w:rPr>
+          <w:lang w:val="en-US"/>
+        </w:rPr>
+      </w:pPr>
+      <w:r>
+        <w:rPr>
+          <w:lang w:val="en-US"/>
+        </w:rPr>
+        <w:t>CIO PLANSPIEL</w:t>
+      </w:r>
+    </w:p>
+    <w:p>
+      <w:pPr>
+        <w:rPr>
+          <w:lang w:val="en-US"/>
+        </w:rPr>
+      </w:pPr>
+      <w:r>
+        <w:rPr>
+          <w:lang w:val="en-US"/>
+        </w:rPr>
+        <w:t>Screenshots for every game/subject.</w:t>
+      </w:r>
+    </w:p>
+    <w:p>
+      <w:pPr>
+        <w:rPr>
+          <w:lang w:val="en-US"/>
+        </w:rPr>
+      </w:pPr>
     </w:p>
     <w:p>
       <w:pPr>
@@ -1074,8 +1844,8 @@
       </w:r>
     </w:p>
     <w:sectPr>
-      <w:headerReference w:type="default" r:id="rId10"/>
-      <w:footerReference w:type="default" r:id="rId11"/>
+      <w:headerReference w:type="default" r:id="rId11"/>
+      <w:footerReference w:type="default" r:id="rId12"/>
       <w:pgSz w:w="12240" w:h="15840"/>
       <w:pgMar w:top="1440" w:right="1440" w:bottom="1440" w:left="1440" w:header="720" w:footer="720" w:gutter="0"/>
       <w:cols w:space="720"/>
@@ -1509,6 +2279,119 @@
     </w:lvl>
   </w:abstractNum>
   <w:abstractNum w:abstractNumId="3" w15:restartNumberingAfterBreak="0">
+    <w:nsid w:val="6B8216A3"/>
+    <w:multiLevelType w:val="hybridMultilevel"/>
+    <w:tmpl w:val="49C8EC28"/>
+    <w:lvl w:ilvl="0" w:tplc="04090001">
+      <w:start w:val="1"/>
+      <w:numFmt w:val="bullet"/>
+      <w:lvlText w:val=""/>
+      <w:lvlJc w:val="left"/>
+      <w:pPr>
+        <w:ind w:left="720" w:hanging="360"/>
+      </w:pPr>
+      <w:rPr>
+        <w:rFonts w:ascii="Symbol" w:hAnsi="Symbol" w:hint="default"/>
+      </w:rPr>
+    </w:lvl>
+    <w:lvl w:ilvl="1" w:tplc="04090003">
+      <w:start w:val="1"/>
+      <w:numFmt w:val="bullet"/>
+      <w:lvlText w:val="o"/>
+      <w:lvlJc w:val="left"/>
+      <w:pPr>
+        <w:ind w:left="1440" w:hanging="360"/>
+      </w:pPr>
+      <w:rPr>
+        <w:rFonts w:ascii="Courier New" w:hAnsi="Courier New" w:cs="Courier New" w:hint="default"/>
+      </w:rPr>
+    </w:lvl>
+    <w:lvl w:ilvl="2" w:tplc="04090005">
+      <w:start w:val="1"/>
+      <w:numFmt w:val="bullet"/>
+      <w:lvlText w:val=""/>
+      <w:lvlJc w:val="left"/>
+      <w:pPr>
+        <w:ind w:left="2160" w:hanging="360"/>
+      </w:pPr>
+      <w:rPr>
+        <w:rFonts w:ascii="Wingdings" w:hAnsi="Wingdings" w:hint="default"/>
+      </w:rPr>
+    </w:lvl>
+    <w:lvl w:ilvl="3" w:tplc="04090001" w:tentative="1">
+      <w:start w:val="1"/>
+      <w:numFmt w:val="bullet"/>
+      <w:lvlText w:val=""/>
+      <w:lvlJc w:val="left"/>
+      <w:pPr>
+        <w:ind w:left="2880" w:hanging="360"/>
+      </w:pPr>
+      <w:rPr>
+        <w:rFonts w:ascii="Symbol" w:hAnsi="Symbol" w:hint="default"/>
+      </w:rPr>
+    </w:lvl>
+    <w:lvl w:ilvl="4" w:tplc="04090003" w:tentative="1">
+      <w:start w:val="1"/>
+      <w:numFmt w:val="bullet"/>
+      <w:lvlText w:val="o"/>
+      <w:lvlJc w:val="left"/>
+      <w:pPr>
+        <w:ind w:left="3600" w:hanging="360"/>
+      </w:pPr>
+      <w:rPr>
+        <w:rFonts w:ascii="Courier New" w:hAnsi="Courier New" w:cs="Courier New" w:hint="default"/>
+      </w:rPr>
+    </w:lvl>
+    <w:lvl w:ilvl="5" w:tplc="04090005" w:tentative="1">
+      <w:start w:val="1"/>
+      <w:numFmt w:val="bullet"/>
+      <w:lvlText w:val=""/>
+      <w:lvlJc w:val="left"/>
+      <w:pPr>
+        <w:ind w:left="4320" w:hanging="360"/>
+      </w:pPr>
+      <w:rPr>
+        <w:rFonts w:ascii="Wingdings" w:hAnsi="Wingdings" w:hint="default"/>
+      </w:rPr>
+    </w:lvl>
+    <w:lvl w:ilvl="6" w:tplc="04090001" w:tentative="1">
+      <w:start w:val="1"/>
+      <w:numFmt w:val="bullet"/>
+      <w:lvlText w:val=""/>
+      <w:lvlJc w:val="left"/>
+      <w:pPr>
+        <w:ind w:left="5040" w:hanging="360"/>
+      </w:pPr>
+      <w:rPr>
+        <w:rFonts w:ascii="Symbol" w:hAnsi="Symbol" w:hint="default"/>
+      </w:rPr>
+    </w:lvl>
+    <w:lvl w:ilvl="7" w:tplc="04090003" w:tentative="1">
+      <w:start w:val="1"/>
+      <w:numFmt w:val="bullet"/>
+      <w:lvlText w:val="o"/>
+      <w:lvlJc w:val="left"/>
+      <w:pPr>
+        <w:ind w:left="5760" w:hanging="360"/>
+      </w:pPr>
+      <w:rPr>
+        <w:rFonts w:ascii="Courier New" w:hAnsi="Courier New" w:cs="Courier New" w:hint="default"/>
+      </w:rPr>
+    </w:lvl>
+    <w:lvl w:ilvl="8" w:tplc="04090005" w:tentative="1">
+      <w:start w:val="1"/>
+      <w:numFmt w:val="bullet"/>
+      <w:lvlText w:val=""/>
+      <w:lvlJc w:val="left"/>
+      <w:pPr>
+        <w:ind w:left="6480" w:hanging="360"/>
+      </w:pPr>
+      <w:rPr>
+        <w:rFonts w:ascii="Wingdings" w:hAnsi="Wingdings" w:hint="default"/>
+      </w:rPr>
+    </w:lvl>
+  </w:abstractNum>
+  <w:abstractNum w:abstractNumId="4" w15:restartNumberingAfterBreak="0">
     <w:nsid w:val="6C9A1EBB"/>
     <w:multiLevelType w:val="hybridMultilevel"/>
     <w:tmpl w:val="54B29BB4"/>
@@ -1598,13 +2481,16 @@
     <w:abstractNumId w:val="1"/>
   </w:num>
   <w:num w:numId="2">
-    <w:abstractNumId w:val="3"/>
+    <w:abstractNumId w:val="4"/>
   </w:num>
   <w:num w:numId="3">
     <w:abstractNumId w:val="2"/>
   </w:num>
   <w:num w:numId="4">
     <w:abstractNumId w:val="0"/>
+  </w:num>
+  <w:num w:numId="5">
+    <w:abstractNumId w:val="3"/>
   </w:num>
 </w:numbering>
 </file>
@@ -1622,7 +2508,7 @@
     </w:rPrDefault>
     <w:pPrDefault/>
   </w:docDefaults>
-  <w:latentStyles w:defLockedState="0" w:defUIPriority="99" w:defSemiHidden="0" w:defUnhideWhenUsed="0" w:defQFormat="0" w:count="375">
+  <w:latentStyles w:defLockedState="0" w:defUIPriority="99" w:defSemiHidden="0" w:defUnhideWhenUsed="0" w:defQFormat="0" w:count="376">
     <w:lsdException w:name="Normal" w:uiPriority="0" w:qFormat="1"/>
     <w:lsdException w:name="heading 1" w:uiPriority="9" w:qFormat="1"/>
     <w:lsdException w:name="heading 2" w:semiHidden="1" w:uiPriority="9" w:unhideWhenUsed="1" w:qFormat="1"/>
@@ -1728,7 +2614,6 @@
     <w:lsdException w:name="HTML Sample" w:semiHidden="1" w:unhideWhenUsed="1"/>
     <w:lsdException w:name="HTML Typewriter" w:semiHidden="1" w:unhideWhenUsed="1"/>
     <w:lsdException w:name="HTML Variable" w:semiHidden="1" w:unhideWhenUsed="1"/>
-    <w:lsdException w:name="Normal Table" w:semiHidden="1" w:unhideWhenUsed="1"/>
     <w:lsdException w:name="annotation subject" w:semiHidden="1" w:unhideWhenUsed="1"/>
     <w:lsdException w:name="No List" w:semiHidden="1" w:unhideWhenUsed="1"/>
     <w:lsdException w:name="Outline List 1" w:semiHidden="1" w:unhideWhenUsed="1"/>
@@ -1775,10 +2660,8 @@
     <w:lsdException w:name="Table Subtle 2" w:semiHidden="1" w:unhideWhenUsed="1"/>
     <w:lsdException w:name="Table Web 1" w:semiHidden="1" w:unhideWhenUsed="1"/>
     <w:lsdException w:name="Table Web 2" w:semiHidden="1" w:unhideWhenUsed="1"/>
-    <w:lsdException w:name="Table Web 3" w:semiHidden="1" w:unhideWhenUsed="1"/>
     <w:lsdException w:name="Balloon Text" w:semiHidden="1" w:unhideWhenUsed="1"/>
     <w:lsdException w:name="Table Grid" w:uiPriority="39"/>
-    <w:lsdException w:name="Table Theme" w:semiHidden="1" w:unhideWhenUsed="1"/>
     <w:lsdException w:name="Placeholder Text" w:semiHidden="1"/>
     <w:lsdException w:name="No Spacing" w:uiPriority="1" w:qFormat="1"/>
     <w:lsdException w:name="Light Shading" w:uiPriority="60"/>
@@ -1994,6 +2877,7 @@
     <w:lsdException w:name="List Table 5 Dark Accent 6" w:uiPriority="50"/>
     <w:lsdException w:name="List Table 6 Colorful Accent 6" w:uiPriority="51"/>
     <w:lsdException w:name="List Table 7 Colorful Accent 6" w:uiPriority="52"/>
+    <w:lsdException w:name="Smart Link" w:semiHidden="1" w:unhideWhenUsed="1"/>
   </w:latentStyles>
   <w:style w:type="paragraph" w:default="1" w:styleId="Normal">
     <w:name w:val="Normal"/>
@@ -2005,7 +2889,6 @@
   <w:style w:type="character" w:default="1" w:styleId="DefaultParagraphFont">
     <w:name w:val="Default Paragraph Font"/>
     <w:uiPriority w:val="1"/>
-    <w:semiHidden/>
     <w:unhideWhenUsed/>
   </w:style>
   <w:style w:type="table" w:default="1" w:styleId="TableNormal">
@@ -2141,6 +3024,49 @@
     <w:rsid w:val="00223A4C"/>
     <w:rPr>
       <w:vertAlign w:val="superscript"/>
+    </w:rPr>
+  </w:style>
+  <w:style w:type="paragraph" w:styleId="NormalWeb">
+    <w:name w:val="Normal (Web)"/>
+    <w:basedOn w:val="Normal"/>
+    <w:uiPriority w:val="99"/>
+    <w:semiHidden/>
+    <w:unhideWhenUsed/>
+    <w:rsid w:val="004448FF"/>
+    <w:pPr>
+      <w:spacing w:before="100" w:beforeAutospacing="1" w:after="100" w:afterAutospacing="1"/>
+    </w:pPr>
+    <w:rPr>
+      <w:rFonts w:ascii="Times New Roman" w:eastAsia="Times New Roman" w:hAnsi="Times New Roman" w:cs="Times New Roman"/>
+      <w:lang w:val="en-US"/>
+    </w:rPr>
+  </w:style>
+  <w:style w:type="paragraph" w:styleId="BalloonText">
+    <w:name w:val="Balloon Text"/>
+    <w:basedOn w:val="Normal"/>
+    <w:link w:val="BalloonTextChar"/>
+    <w:uiPriority w:val="99"/>
+    <w:semiHidden/>
+    <w:unhideWhenUsed/>
+    <w:rsid w:val="00A2051F"/>
+    <w:rPr>
+      <w:rFonts w:ascii="Times New Roman" w:hAnsi="Times New Roman" w:cs="Times New Roman"/>
+      <w:sz w:val="18"/>
+      <w:szCs w:val="18"/>
+    </w:rPr>
+  </w:style>
+  <w:style w:type="character" w:customStyle="1" w:styleId="BalloonTextChar">
+    <w:name w:val="Balloon Text Char"/>
+    <w:basedOn w:val="DefaultParagraphFont"/>
+    <w:link w:val="BalloonText"/>
+    <w:uiPriority w:val="99"/>
+    <w:semiHidden/>
+    <w:rsid w:val="00A2051F"/>
+    <w:rPr>
+      <w:rFonts w:ascii="Times New Roman" w:hAnsi="Times New Roman" w:cs="Times New Roman"/>
+      <w:sz w:val="18"/>
+      <w:szCs w:val="18"/>
+      <w:lang w:val="de-DE"/>
     </w:rPr>
   </w:style>
 </w:styles>

</xml_diff>